<commit_message>
Insertar graficos y tablas punto 3
</commit_message>
<xml_diff>
--- a/document/Problem_Set_1.docx
+++ b/document/Problem_Set_1.docx
@@ -3150,11 +3150,17 @@
     <w:p>
       <w:pPr>
         <w:spacing w:before="240"/>
-        <w:jc w:val="both"/>
-        <w:rPr>
-          <w:rFonts w:ascii="Times New Roman" w:hAnsi="Times New Roman" w:cs="Times New Roman"/>
-        </w:rPr>
-      </w:pPr>
+        <w:jc w:val="center"/>
+        <w:rPr>
+          <w:rFonts w:ascii="Times New Roman" w:hAnsi="Times New Roman" w:cs="Times New Roman"/>
+        </w:rPr>
+      </w:pPr>
+      <w:r>
+        <w:rPr>
+          <w:rFonts w:ascii="Times New Roman" w:hAnsi="Times New Roman" w:cs="Times New Roman"/>
+        </w:rPr>
+        <w:t>Gráfico 1: Distribución de los salarios nominales</w:t>
+      </w:r>
     </w:p>
     <w:p>
       <w:pPr>
@@ -3185,7 +3191,7 @@
                     <pic:cNvPicPr/>
                   </pic:nvPicPr>
                   <pic:blipFill>
-                    <a:blip r:embed="rId5" cstate="print">
+                    <a:blip r:embed="rId7" cstate="print">
                       <a:extLst>
                         <a:ext uri="{28A0092B-C50C-407E-A947-70E740481C1C}">
                           <a14:useLocalDpi xmlns:a14="http://schemas.microsoft.com/office/drawing/2010/main" val="0"/>
@@ -4363,7 +4369,1583 @@
     <w:p>
       <w:pPr>
         <w:spacing w:before="240"/>
+        <w:jc w:val="center"/>
+        <w:rPr>
+          <w:rFonts w:ascii="Times New Roman" w:hAnsi="Times New Roman" w:cs="Times New Roman"/>
+        </w:rPr>
+      </w:pPr>
+      <w:r>
+        <w:rPr>
+          <w:rFonts w:ascii="Times New Roman" w:hAnsi="Times New Roman" w:cs="Times New Roman"/>
+        </w:rPr>
+        <w:lastRenderedPageBreak/>
+        <w:t>Tabla 4. Intervalo de confianza de la edad Optima</w:t>
+      </w:r>
+    </w:p>
+    <w:tbl>
+      <w:tblPr>
+        <w:tblW w:w="0" w:type="auto"/>
+        <w:jc w:val="center"/>
+        <w:tblCellSpacing w:w="15" w:type="dxa"/>
+        <w:tblBorders>
+          <w:top w:val="outset" w:sz="6" w:space="0" w:color="auto"/>
+          <w:left w:val="outset" w:sz="6" w:space="0" w:color="auto"/>
+          <w:bottom w:val="outset" w:sz="6" w:space="0" w:color="auto"/>
+          <w:right w:val="outset" w:sz="6" w:space="0" w:color="auto"/>
+        </w:tblBorders>
+        <w:tblLook w:val="04A0" w:firstRow="1" w:lastRow="0" w:firstColumn="1" w:lastColumn="0" w:noHBand="0" w:noVBand="1"/>
+      </w:tblPr>
+      <w:tblGrid>
+        <w:gridCol w:w="1552"/>
+        <w:gridCol w:w="850"/>
+      </w:tblGrid>
+      <w:tr>
+        <w:trPr>
+          <w:divId w:val="561214588"/>
+          <w:tblCellSpacing w:w="15" w:type="dxa"/>
+          <w:jc w:val="center"/>
+        </w:trPr>
+        <w:tc>
+          <w:tcPr>
+            <w:tcW w:w="1507" w:type="dxa"/>
+            <w:tcBorders>
+              <w:top w:val="outset" w:sz="6" w:space="0" w:color="auto"/>
+              <w:left w:val="outset" w:sz="6" w:space="0" w:color="auto"/>
+              <w:bottom w:val="outset" w:sz="6" w:space="0" w:color="auto"/>
+              <w:right w:val="outset" w:sz="6" w:space="0" w:color="auto"/>
+            </w:tcBorders>
+            <w:tcMar>
+              <w:top w:w="15" w:type="dxa"/>
+              <w:left w:w="15" w:type="dxa"/>
+              <w:bottom w:w="15" w:type="dxa"/>
+              <w:right w:w="15" w:type="dxa"/>
+            </w:tcMar>
+            <w:vAlign w:val="center"/>
+            <w:hideMark/>
+          </w:tcPr>
+          <w:p>
+            <w:pPr>
+              <w:jc w:val="center"/>
+              <w:rPr>
+                <w:rFonts w:ascii="Times New Roman" w:eastAsia="Times New Roman" w:hAnsi="Times New Roman" w:cs="Times New Roman"/>
+                <w:b/>
+                <w:bCs/>
+                <w:kern w:val="0"/>
+                <w:sz w:val="24"/>
+                <w:szCs w:val="24"/>
+                <w14:ligatures w14:val="none"/>
+              </w:rPr>
+            </w:pPr>
+            <w:r>
+              <w:rPr>
+                <w:rFonts w:ascii="Times New Roman" w:eastAsia="Times New Roman" w:hAnsi="Times New Roman" w:cs="Times New Roman"/>
+                <w:b/>
+                <w:bCs/>
+              </w:rPr>
+              <w:t xml:space="preserve">Intervalo de confianza </w:t>
+            </w:r>
+          </w:p>
+        </w:tc>
+        <w:tc>
+          <w:tcPr>
+            <w:tcW w:w="805" w:type="dxa"/>
+            <w:tcBorders>
+              <w:top w:val="outset" w:sz="6" w:space="0" w:color="auto"/>
+              <w:left w:val="outset" w:sz="6" w:space="0" w:color="auto"/>
+              <w:bottom w:val="outset" w:sz="6" w:space="0" w:color="auto"/>
+              <w:right w:val="outset" w:sz="6" w:space="0" w:color="auto"/>
+            </w:tcBorders>
+            <w:tcMar>
+              <w:top w:w="15" w:type="dxa"/>
+              <w:left w:w="15" w:type="dxa"/>
+              <w:bottom w:w="15" w:type="dxa"/>
+              <w:right w:w="15" w:type="dxa"/>
+            </w:tcMar>
+            <w:vAlign w:val="center"/>
+            <w:hideMark/>
+          </w:tcPr>
+          <w:p>
+            <w:pPr>
+              <w:jc w:val="center"/>
+              <w:rPr>
+                <w:rFonts w:ascii="Times New Roman" w:eastAsia="Times New Roman" w:hAnsi="Times New Roman" w:cs="Times New Roman"/>
+                <w:b/>
+                <w:bCs/>
+              </w:rPr>
+            </w:pPr>
+            <w:r>
+              <w:rPr>
+                <w:rFonts w:ascii="Times New Roman" w:eastAsia="Times New Roman" w:hAnsi="Times New Roman" w:cs="Times New Roman"/>
+                <w:b/>
+                <w:bCs/>
+              </w:rPr>
+              <w:t xml:space="preserve">Valor </w:t>
+            </w:r>
+          </w:p>
+        </w:tc>
+      </w:tr>
+      <w:tr>
+        <w:trPr>
+          <w:divId w:val="561214588"/>
+          <w:tblCellSpacing w:w="15" w:type="dxa"/>
+          <w:jc w:val="center"/>
+        </w:trPr>
+        <w:tc>
+          <w:tcPr>
+            <w:tcW w:w="1507" w:type="dxa"/>
+            <w:tcBorders>
+              <w:top w:val="outset" w:sz="6" w:space="0" w:color="auto"/>
+              <w:left w:val="outset" w:sz="6" w:space="0" w:color="auto"/>
+              <w:bottom w:val="outset" w:sz="6" w:space="0" w:color="auto"/>
+              <w:right w:val="outset" w:sz="6" w:space="0" w:color="auto"/>
+            </w:tcBorders>
+            <w:tcMar>
+              <w:top w:w="15" w:type="dxa"/>
+              <w:left w:w="15" w:type="dxa"/>
+              <w:bottom w:w="15" w:type="dxa"/>
+              <w:right w:w="15" w:type="dxa"/>
+            </w:tcMar>
+            <w:vAlign w:val="center"/>
+            <w:hideMark/>
+          </w:tcPr>
+          <w:p>
+            <w:pPr>
+              <w:rPr>
+                <w:rFonts w:ascii="Times New Roman" w:eastAsia="Times New Roman" w:hAnsi="Times New Roman" w:cs="Times New Roman"/>
+              </w:rPr>
+            </w:pPr>
+            <w:r>
+              <w:rPr>
+                <w:rFonts w:ascii="Times New Roman" w:eastAsia="Times New Roman" w:hAnsi="Times New Roman" w:cs="Times New Roman"/>
+              </w:rPr>
+              <w:t>Límite inferior</w:t>
+            </w:r>
+            <w:r>
+              <w:rPr>
+                <w:rFonts w:ascii="Times New Roman" w:eastAsia="Times New Roman" w:hAnsi="Times New Roman" w:cs="Times New Roman"/>
+              </w:rPr>
+              <w:t xml:space="preserve"> </w:t>
+            </w:r>
+          </w:p>
+        </w:tc>
+        <w:tc>
+          <w:tcPr>
+            <w:tcW w:w="805" w:type="dxa"/>
+            <w:tcBorders>
+              <w:top w:val="outset" w:sz="6" w:space="0" w:color="auto"/>
+              <w:left w:val="outset" w:sz="6" w:space="0" w:color="auto"/>
+              <w:bottom w:val="outset" w:sz="6" w:space="0" w:color="auto"/>
+              <w:right w:val="outset" w:sz="6" w:space="0" w:color="auto"/>
+            </w:tcBorders>
+            <w:tcMar>
+              <w:top w:w="15" w:type="dxa"/>
+              <w:left w:w="15" w:type="dxa"/>
+              <w:bottom w:w="15" w:type="dxa"/>
+              <w:right w:w="15" w:type="dxa"/>
+            </w:tcMar>
+            <w:vAlign w:val="center"/>
+            <w:hideMark/>
+          </w:tcPr>
+          <w:p>
+            <w:pPr>
+              <w:jc w:val="right"/>
+              <w:rPr>
+                <w:rFonts w:ascii="Times New Roman" w:eastAsia="Times New Roman" w:hAnsi="Times New Roman" w:cs="Times New Roman"/>
+              </w:rPr>
+            </w:pPr>
+            <w:r>
+              <w:rPr>
+                <w:rFonts w:ascii="Times New Roman" w:eastAsia="Times New Roman" w:hAnsi="Times New Roman" w:cs="Times New Roman"/>
+              </w:rPr>
+              <w:t xml:space="preserve">42.45 </w:t>
+            </w:r>
+          </w:p>
+        </w:tc>
+      </w:tr>
+      <w:tr>
+        <w:trPr>
+          <w:divId w:val="561214588"/>
+          <w:tblCellSpacing w:w="15" w:type="dxa"/>
+          <w:jc w:val="center"/>
+        </w:trPr>
+        <w:tc>
+          <w:tcPr>
+            <w:tcW w:w="1507" w:type="dxa"/>
+            <w:tcBorders>
+              <w:top w:val="outset" w:sz="6" w:space="0" w:color="auto"/>
+              <w:left w:val="outset" w:sz="6" w:space="0" w:color="auto"/>
+              <w:bottom w:val="outset" w:sz="6" w:space="0" w:color="auto"/>
+              <w:right w:val="outset" w:sz="6" w:space="0" w:color="auto"/>
+            </w:tcBorders>
+            <w:tcMar>
+              <w:top w:w="15" w:type="dxa"/>
+              <w:left w:w="15" w:type="dxa"/>
+              <w:bottom w:w="15" w:type="dxa"/>
+              <w:right w:w="15" w:type="dxa"/>
+            </w:tcMar>
+            <w:vAlign w:val="center"/>
+            <w:hideMark/>
+          </w:tcPr>
+          <w:p>
+            <w:pPr>
+              <w:rPr>
+                <w:rFonts w:ascii="Times New Roman" w:eastAsia="Times New Roman" w:hAnsi="Times New Roman" w:cs="Times New Roman"/>
+              </w:rPr>
+            </w:pPr>
+            <w:r>
+              <w:rPr>
+                <w:rFonts w:ascii="Times New Roman" w:eastAsia="Times New Roman" w:hAnsi="Times New Roman" w:cs="Times New Roman"/>
+              </w:rPr>
+              <w:t>Valor predicho</w:t>
+            </w:r>
+          </w:p>
+        </w:tc>
+        <w:tc>
+          <w:tcPr>
+            <w:tcW w:w="805" w:type="dxa"/>
+            <w:tcBorders>
+              <w:top w:val="outset" w:sz="6" w:space="0" w:color="auto"/>
+              <w:left w:val="outset" w:sz="6" w:space="0" w:color="auto"/>
+              <w:bottom w:val="outset" w:sz="6" w:space="0" w:color="auto"/>
+              <w:right w:val="outset" w:sz="6" w:space="0" w:color="auto"/>
+            </w:tcBorders>
+            <w:tcMar>
+              <w:top w:w="15" w:type="dxa"/>
+              <w:left w:w="15" w:type="dxa"/>
+              <w:bottom w:w="15" w:type="dxa"/>
+              <w:right w:w="15" w:type="dxa"/>
+            </w:tcMar>
+            <w:vAlign w:val="center"/>
+            <w:hideMark/>
+          </w:tcPr>
+          <w:p>
+            <w:pPr>
+              <w:jc w:val="right"/>
+              <w:rPr>
+                <w:rFonts w:ascii="Times New Roman" w:eastAsia="Times New Roman" w:hAnsi="Times New Roman" w:cs="Times New Roman"/>
+              </w:rPr>
+            </w:pPr>
+            <w:r>
+              <w:rPr>
+                <w:rFonts w:ascii="Times New Roman" w:eastAsia="Times New Roman" w:hAnsi="Times New Roman" w:cs="Times New Roman"/>
+              </w:rPr>
+              <w:t>43.14</w:t>
+            </w:r>
+          </w:p>
+        </w:tc>
+      </w:tr>
+      <w:tr>
+        <w:trPr>
+          <w:divId w:val="561214588"/>
+          <w:tblCellSpacing w:w="15" w:type="dxa"/>
+          <w:jc w:val="center"/>
+        </w:trPr>
+        <w:tc>
+          <w:tcPr>
+            <w:tcW w:w="1507" w:type="dxa"/>
+            <w:tcBorders>
+              <w:top w:val="outset" w:sz="6" w:space="0" w:color="auto"/>
+              <w:left w:val="outset" w:sz="6" w:space="0" w:color="auto"/>
+              <w:bottom w:val="outset" w:sz="6" w:space="0" w:color="auto"/>
+              <w:right w:val="outset" w:sz="6" w:space="0" w:color="auto"/>
+            </w:tcBorders>
+            <w:tcMar>
+              <w:top w:w="15" w:type="dxa"/>
+              <w:left w:w="15" w:type="dxa"/>
+              <w:bottom w:w="15" w:type="dxa"/>
+              <w:right w:w="15" w:type="dxa"/>
+            </w:tcMar>
+            <w:vAlign w:val="center"/>
+            <w:hideMark/>
+          </w:tcPr>
+          <w:p>
+            <w:pPr>
+              <w:rPr>
+                <w:rFonts w:ascii="Times New Roman" w:eastAsia="Times New Roman" w:hAnsi="Times New Roman" w:cs="Times New Roman"/>
+              </w:rPr>
+            </w:pPr>
+            <w:r>
+              <w:rPr>
+                <w:rFonts w:ascii="Times New Roman" w:eastAsia="Times New Roman" w:hAnsi="Times New Roman" w:cs="Times New Roman"/>
+              </w:rPr>
+              <w:t>Límite superior</w:t>
+            </w:r>
+          </w:p>
+        </w:tc>
+        <w:tc>
+          <w:tcPr>
+            <w:tcW w:w="805" w:type="dxa"/>
+            <w:tcBorders>
+              <w:top w:val="outset" w:sz="6" w:space="0" w:color="auto"/>
+              <w:left w:val="outset" w:sz="6" w:space="0" w:color="auto"/>
+              <w:bottom w:val="outset" w:sz="6" w:space="0" w:color="auto"/>
+              <w:right w:val="outset" w:sz="6" w:space="0" w:color="auto"/>
+            </w:tcBorders>
+            <w:tcMar>
+              <w:top w:w="15" w:type="dxa"/>
+              <w:left w:w="15" w:type="dxa"/>
+              <w:bottom w:w="15" w:type="dxa"/>
+              <w:right w:w="15" w:type="dxa"/>
+            </w:tcMar>
+            <w:vAlign w:val="center"/>
+            <w:hideMark/>
+          </w:tcPr>
+          <w:p>
+            <w:pPr>
+              <w:jc w:val="right"/>
+              <w:rPr>
+                <w:rFonts w:ascii="Times New Roman" w:eastAsia="Times New Roman" w:hAnsi="Times New Roman" w:cs="Times New Roman"/>
+              </w:rPr>
+            </w:pPr>
+            <w:r>
+              <w:rPr>
+                <w:rFonts w:ascii="Times New Roman" w:eastAsia="Times New Roman" w:hAnsi="Times New Roman" w:cs="Times New Roman"/>
+              </w:rPr>
+              <w:t>43.89</w:t>
+            </w:r>
+          </w:p>
+        </w:tc>
+      </w:tr>
+    </w:tbl>
+    <w:p>
+      <w:pPr>
+        <w:divId w:val="561214588"/>
+        <w:rPr>
+          <w:rFonts w:eastAsia="Times New Roman"/>
+        </w:rPr>
+      </w:pPr>
+    </w:p>
+    <w:p>
+      <w:pPr>
+        <w:spacing w:before="240"/>
+        <w:jc w:val="center"/>
+        <w:divId w:val="561214588"/>
+        <w:rPr>
+          <w:rFonts w:ascii="Times New Roman" w:hAnsi="Times New Roman" w:cs="Times New Roman"/>
+        </w:rPr>
+      </w:pPr>
+      <w:r>
+        <w:rPr>
+          <w:rFonts w:ascii="Times New Roman" w:hAnsi="Times New Roman" w:cs="Times New Roman"/>
+        </w:rPr>
+        <w:t xml:space="preserve">Tabla </w:t>
+      </w:r>
+      <w:r>
+        <w:rPr>
+          <w:rFonts w:ascii="Times New Roman" w:hAnsi="Times New Roman" w:cs="Times New Roman"/>
+        </w:rPr>
+        <w:t>3</w:t>
+      </w:r>
+      <w:r>
+        <w:rPr>
+          <w:rFonts w:ascii="Times New Roman" w:hAnsi="Times New Roman" w:cs="Times New Roman"/>
+        </w:rPr>
+        <w:t>. Regresión Salario y edad</w:t>
+      </w:r>
+      <w:r>
+        <w:rPr>
+          <w:rFonts w:ascii="Times New Roman" w:hAnsi="Times New Roman" w:cs="Times New Roman"/>
+        </w:rPr>
+        <w:t xml:space="preserve"> con errores estándar robustos</w:t>
+      </w:r>
+    </w:p>
+    <w:tbl>
+      <w:tblPr>
+        <w:tblW w:w="0" w:type="auto"/>
+        <w:jc w:val="center"/>
+        <w:tblCellSpacing w:w="15" w:type="dxa"/>
+        <w:tblCellMar>
+          <w:top w:w="15" w:type="dxa"/>
+          <w:left w:w="15" w:type="dxa"/>
+          <w:bottom w:w="15" w:type="dxa"/>
+          <w:right w:w="15" w:type="dxa"/>
+        </w:tblCellMar>
+        <w:tblLook w:val="04A0" w:firstRow="1" w:lastRow="0" w:firstColumn="1" w:lastColumn="0" w:noHBand="0" w:noVBand="1"/>
+      </w:tblPr>
+      <w:tblGrid>
+        <w:gridCol w:w="1371"/>
+        <w:gridCol w:w="2475"/>
+      </w:tblGrid>
+      <w:tr>
+        <w:trPr>
+          <w:divId w:val="561214588"/>
+          <w:tblCellSpacing w:w="15" w:type="dxa"/>
+          <w:jc w:val="center"/>
+        </w:trPr>
+        <w:tc>
+          <w:tcPr>
+            <w:tcW w:w="0" w:type="auto"/>
+            <w:gridSpan w:val="2"/>
+            <w:tcBorders>
+              <w:bottom w:val="single" w:sz="6" w:space="0" w:color="000000"/>
+            </w:tcBorders>
+            <w:vAlign w:val="center"/>
+            <w:hideMark/>
+          </w:tcPr>
+          <w:p>
+            <w:pPr>
+              <w:spacing w:after="0" w:line="240" w:lineRule="auto"/>
+              <w:rPr>
+                <w:rFonts w:ascii="Times New Roman" w:eastAsia="Times New Roman" w:hAnsi="Times New Roman" w:cs="Times New Roman"/>
+                <w:kern w:val="0"/>
+                <w:sz w:val="24"/>
+                <w:szCs w:val="24"/>
+                <w:lang w:eastAsia="es-MX"/>
+                <w14:ligatures w14:val="none"/>
+              </w:rPr>
+            </w:pPr>
+          </w:p>
+        </w:tc>
+      </w:tr>
+      <w:tr>
+        <w:trPr>
+          <w:divId w:val="561214588"/>
+          <w:tblCellSpacing w:w="15" w:type="dxa"/>
+          <w:jc w:val="center"/>
+        </w:trPr>
+        <w:tc>
+          <w:tcPr>
+            <w:tcW w:w="0" w:type="auto"/>
+            <w:vAlign w:val="center"/>
+            <w:hideMark/>
+          </w:tcPr>
+          <w:p>
+            <w:pPr>
+              <w:spacing w:after="0" w:line="240" w:lineRule="auto"/>
+              <w:jc w:val="center"/>
+              <w:rPr>
+                <w:rFonts w:ascii="Times New Roman" w:eastAsia="Times New Roman" w:hAnsi="Times New Roman" w:cs="Times New Roman"/>
+                <w:kern w:val="0"/>
+                <w:lang w:eastAsia="es-MX"/>
+                <w14:ligatures w14:val="none"/>
+              </w:rPr>
+            </w:pPr>
+          </w:p>
+        </w:tc>
+        <w:tc>
+          <w:tcPr>
+            <w:tcW w:w="0" w:type="auto"/>
+            <w:vAlign w:val="center"/>
+            <w:hideMark/>
+          </w:tcPr>
+          <w:p>
+            <w:pPr>
+              <w:spacing w:after="0" w:line="240" w:lineRule="auto"/>
+              <w:jc w:val="center"/>
+              <w:rPr>
+                <w:rFonts w:ascii="Times New Roman" w:eastAsia="Times New Roman" w:hAnsi="Times New Roman" w:cs="Times New Roman"/>
+                <w:kern w:val="0"/>
+                <w:lang w:eastAsia="es-MX"/>
+                <w14:ligatures w14:val="none"/>
+              </w:rPr>
+            </w:pPr>
+            <w:r>
+              <w:rPr>
+                <w:rFonts w:ascii="Times New Roman" w:eastAsia="Times New Roman" w:hAnsi="Times New Roman" w:cs="Times New Roman"/>
+                <w:i/>
+                <w:iCs/>
+                <w:kern w:val="0"/>
+                <w:lang w:eastAsia="es-MX"/>
+                <w14:ligatures w14:val="none"/>
+              </w:rPr>
+              <w:t>Variable dependiente:</w:t>
+            </w:r>
+          </w:p>
+        </w:tc>
+      </w:tr>
+      <w:tr>
+        <w:trPr>
+          <w:divId w:val="561214588"/>
+          <w:tblCellSpacing w:w="15" w:type="dxa"/>
+          <w:jc w:val="center"/>
+        </w:trPr>
+        <w:tc>
+          <w:tcPr>
+            <w:tcW w:w="0" w:type="auto"/>
+            <w:vAlign w:val="center"/>
+            <w:hideMark/>
+          </w:tcPr>
+          <w:p>
+            <w:pPr>
+              <w:spacing w:after="0" w:line="240" w:lineRule="auto"/>
+              <w:jc w:val="center"/>
+              <w:rPr>
+                <w:rFonts w:ascii="Times New Roman" w:eastAsia="Times New Roman" w:hAnsi="Times New Roman" w:cs="Times New Roman"/>
+                <w:kern w:val="0"/>
+                <w:lang w:eastAsia="es-MX"/>
+                <w14:ligatures w14:val="none"/>
+              </w:rPr>
+            </w:pPr>
+          </w:p>
+        </w:tc>
+        <w:tc>
+          <w:tcPr>
+            <w:tcW w:w="0" w:type="auto"/>
+            <w:tcBorders>
+              <w:bottom w:val="single" w:sz="6" w:space="0" w:color="000000"/>
+            </w:tcBorders>
+            <w:vAlign w:val="center"/>
+            <w:hideMark/>
+          </w:tcPr>
+          <w:p>
+            <w:pPr>
+              <w:spacing w:after="0" w:line="240" w:lineRule="auto"/>
+              <w:jc w:val="center"/>
+              <w:rPr>
+                <w:rFonts w:ascii="Times New Roman" w:eastAsia="Times New Roman" w:hAnsi="Times New Roman" w:cs="Times New Roman"/>
+                <w:kern w:val="0"/>
+                <w:lang w:eastAsia="es-MX"/>
+                <w14:ligatures w14:val="none"/>
+              </w:rPr>
+            </w:pPr>
+          </w:p>
+        </w:tc>
+      </w:tr>
+      <w:tr>
+        <w:trPr>
+          <w:divId w:val="561214588"/>
+          <w:tblCellSpacing w:w="15" w:type="dxa"/>
+          <w:jc w:val="center"/>
+        </w:trPr>
+        <w:tc>
+          <w:tcPr>
+            <w:tcW w:w="0" w:type="auto"/>
+            <w:vAlign w:val="center"/>
+            <w:hideMark/>
+          </w:tcPr>
+          <w:p>
+            <w:pPr>
+              <w:spacing w:after="0" w:line="240" w:lineRule="auto"/>
+              <w:jc w:val="center"/>
+              <w:rPr>
+                <w:rFonts w:ascii="Times New Roman" w:eastAsia="Times New Roman" w:hAnsi="Times New Roman" w:cs="Times New Roman"/>
+                <w:kern w:val="0"/>
+                <w:lang w:eastAsia="es-MX"/>
+                <w14:ligatures w14:val="none"/>
+              </w:rPr>
+            </w:pPr>
+          </w:p>
+        </w:tc>
+        <w:tc>
+          <w:tcPr>
+            <w:tcW w:w="0" w:type="auto"/>
+            <w:vAlign w:val="center"/>
+            <w:hideMark/>
+          </w:tcPr>
+          <w:p>
+            <w:pPr>
+              <w:spacing w:after="0" w:line="240" w:lineRule="auto"/>
+              <w:jc w:val="center"/>
+              <w:rPr>
+                <w:rFonts w:ascii="Times New Roman" w:eastAsia="Times New Roman" w:hAnsi="Times New Roman" w:cs="Times New Roman"/>
+                <w:kern w:val="0"/>
+                <w:lang w:eastAsia="es-MX"/>
+                <w14:ligatures w14:val="none"/>
+              </w:rPr>
+            </w:pPr>
+            <w:r>
+              <w:rPr>
+                <w:rFonts w:ascii="Times New Roman" w:eastAsia="Times New Roman" w:hAnsi="Times New Roman" w:cs="Times New Roman"/>
+                <w:kern w:val="0"/>
+                <w:lang w:eastAsia="es-MX"/>
+                <w14:ligatures w14:val="none"/>
+              </w:rPr>
+              <w:t>Log(Salario mensual)</w:t>
+            </w:r>
+          </w:p>
+        </w:tc>
+      </w:tr>
+      <w:tr>
+        <w:trPr>
+          <w:divId w:val="561214588"/>
+          <w:tblCellSpacing w:w="15" w:type="dxa"/>
+          <w:jc w:val="center"/>
+        </w:trPr>
+        <w:tc>
+          <w:tcPr>
+            <w:tcW w:w="0" w:type="auto"/>
+            <w:gridSpan w:val="2"/>
+            <w:tcBorders>
+              <w:bottom w:val="single" w:sz="6" w:space="0" w:color="000000"/>
+            </w:tcBorders>
+            <w:vAlign w:val="center"/>
+            <w:hideMark/>
+          </w:tcPr>
+          <w:p>
+            <w:pPr>
+              <w:spacing w:after="0" w:line="240" w:lineRule="auto"/>
+              <w:jc w:val="center"/>
+              <w:rPr>
+                <w:rFonts w:ascii="Times New Roman" w:eastAsia="Times New Roman" w:hAnsi="Times New Roman" w:cs="Times New Roman"/>
+                <w:kern w:val="0"/>
+                <w:lang w:eastAsia="es-MX"/>
+                <w14:ligatures w14:val="none"/>
+              </w:rPr>
+            </w:pPr>
+          </w:p>
+        </w:tc>
+      </w:tr>
+      <w:tr>
+        <w:trPr>
+          <w:divId w:val="561214588"/>
+          <w:tblCellSpacing w:w="15" w:type="dxa"/>
+          <w:jc w:val="center"/>
+        </w:trPr>
+        <w:tc>
+          <w:tcPr>
+            <w:tcW w:w="0" w:type="auto"/>
+            <w:vAlign w:val="center"/>
+            <w:hideMark/>
+          </w:tcPr>
+          <w:p>
+            <w:pPr>
+              <w:spacing w:after="0" w:line="240" w:lineRule="auto"/>
+              <w:rPr>
+                <w:rFonts w:ascii="Times New Roman" w:eastAsia="Times New Roman" w:hAnsi="Times New Roman" w:cs="Times New Roman"/>
+                <w:kern w:val="0"/>
+                <w:lang w:eastAsia="es-MX"/>
+                <w14:ligatures w14:val="none"/>
+              </w:rPr>
+            </w:pPr>
+            <w:r>
+              <w:rPr>
+                <w:rFonts w:ascii="Times New Roman" w:eastAsia="Times New Roman" w:hAnsi="Times New Roman" w:cs="Times New Roman"/>
+                <w:kern w:val="0"/>
+                <w:lang w:eastAsia="es-MX"/>
+                <w14:ligatures w14:val="none"/>
+              </w:rPr>
+              <w:t>edad</w:t>
+            </w:r>
+          </w:p>
+        </w:tc>
+        <w:tc>
+          <w:tcPr>
+            <w:tcW w:w="0" w:type="auto"/>
+            <w:vAlign w:val="center"/>
+            <w:hideMark/>
+          </w:tcPr>
+          <w:p>
+            <w:pPr>
+              <w:spacing w:after="0" w:line="240" w:lineRule="auto"/>
+              <w:jc w:val="center"/>
+              <w:rPr>
+                <w:rFonts w:ascii="Times New Roman" w:eastAsia="Times New Roman" w:hAnsi="Times New Roman" w:cs="Times New Roman"/>
+                <w:kern w:val="0"/>
+                <w:lang w:eastAsia="es-MX"/>
+                <w14:ligatures w14:val="none"/>
+              </w:rPr>
+            </w:pPr>
+            <w:r>
+              <w:rPr>
+                <w:rFonts w:ascii="Times New Roman" w:eastAsia="Times New Roman" w:hAnsi="Times New Roman" w:cs="Times New Roman"/>
+                <w:kern w:val="0"/>
+                <w:lang w:eastAsia="es-MX"/>
+                <w14:ligatures w14:val="none"/>
+              </w:rPr>
+              <w:t>0.089</w:t>
+            </w:r>
+            <w:r>
+              <w:rPr>
+                <w:rFonts w:ascii="Times New Roman" w:eastAsia="Times New Roman" w:hAnsi="Times New Roman" w:cs="Times New Roman"/>
+                <w:kern w:val="0"/>
+                <w:vertAlign w:val="superscript"/>
+                <w:lang w:eastAsia="es-MX"/>
+                <w14:ligatures w14:val="none"/>
+              </w:rPr>
+              <w:t>***</w:t>
+            </w:r>
+          </w:p>
+        </w:tc>
+      </w:tr>
+      <w:tr>
+        <w:trPr>
+          <w:divId w:val="561214588"/>
+          <w:tblCellSpacing w:w="15" w:type="dxa"/>
+          <w:jc w:val="center"/>
+        </w:trPr>
+        <w:tc>
+          <w:tcPr>
+            <w:tcW w:w="0" w:type="auto"/>
+            <w:vAlign w:val="center"/>
+            <w:hideMark/>
+          </w:tcPr>
+          <w:p>
+            <w:pPr>
+              <w:spacing w:after="0" w:line="240" w:lineRule="auto"/>
+              <w:jc w:val="center"/>
+              <w:rPr>
+                <w:rFonts w:ascii="Times New Roman" w:eastAsia="Times New Roman" w:hAnsi="Times New Roman" w:cs="Times New Roman"/>
+                <w:kern w:val="0"/>
+                <w:lang w:eastAsia="es-MX"/>
+                <w14:ligatures w14:val="none"/>
+              </w:rPr>
+            </w:pPr>
+          </w:p>
+        </w:tc>
+        <w:tc>
+          <w:tcPr>
+            <w:tcW w:w="0" w:type="auto"/>
+            <w:vAlign w:val="center"/>
+            <w:hideMark/>
+          </w:tcPr>
+          <w:p>
+            <w:pPr>
+              <w:spacing w:after="0" w:line="240" w:lineRule="auto"/>
+              <w:jc w:val="center"/>
+              <w:rPr>
+                <w:rFonts w:ascii="Times New Roman" w:eastAsia="Times New Roman" w:hAnsi="Times New Roman" w:cs="Times New Roman"/>
+                <w:kern w:val="0"/>
+                <w:lang w:eastAsia="es-MX"/>
+                <w14:ligatures w14:val="none"/>
+              </w:rPr>
+            </w:pPr>
+            <w:r>
+              <w:rPr>
+                <w:rFonts w:ascii="Times New Roman" w:eastAsia="Times New Roman" w:hAnsi="Times New Roman" w:cs="Times New Roman"/>
+                <w:kern w:val="0"/>
+                <w:lang w:eastAsia="es-MX"/>
+                <w14:ligatures w14:val="none"/>
+              </w:rPr>
+              <w:t>(0.004)</w:t>
+            </w:r>
+          </w:p>
+        </w:tc>
+      </w:tr>
+      <w:tr>
+        <w:trPr>
+          <w:divId w:val="561214588"/>
+          <w:tblCellSpacing w:w="15" w:type="dxa"/>
+          <w:jc w:val="center"/>
+        </w:trPr>
+        <w:tc>
+          <w:tcPr>
+            <w:tcW w:w="0" w:type="auto"/>
+            <w:vAlign w:val="center"/>
+            <w:hideMark/>
+          </w:tcPr>
+          <w:p>
+            <w:pPr>
+              <w:spacing w:after="0" w:line="240" w:lineRule="auto"/>
+              <w:jc w:val="center"/>
+              <w:rPr>
+                <w:rFonts w:ascii="Times New Roman" w:eastAsia="Times New Roman" w:hAnsi="Times New Roman" w:cs="Times New Roman"/>
+                <w:kern w:val="0"/>
+                <w:lang w:eastAsia="es-MX"/>
+                <w14:ligatures w14:val="none"/>
+              </w:rPr>
+            </w:pPr>
+          </w:p>
+        </w:tc>
+        <w:tc>
+          <w:tcPr>
+            <w:tcW w:w="0" w:type="auto"/>
+            <w:vAlign w:val="center"/>
+            <w:hideMark/>
+          </w:tcPr>
+          <w:p>
+            <w:pPr>
+              <w:spacing w:after="0" w:line="240" w:lineRule="auto"/>
+              <w:rPr>
+                <w:rFonts w:ascii="Times New Roman" w:eastAsia="Times New Roman" w:hAnsi="Times New Roman" w:cs="Times New Roman"/>
+                <w:kern w:val="0"/>
+                <w:lang w:eastAsia="es-MX"/>
+                <w14:ligatures w14:val="none"/>
+              </w:rPr>
+            </w:pPr>
+          </w:p>
+        </w:tc>
+      </w:tr>
+      <w:tr>
+        <w:trPr>
+          <w:divId w:val="561214588"/>
+          <w:tblCellSpacing w:w="15" w:type="dxa"/>
+          <w:jc w:val="center"/>
+        </w:trPr>
+        <w:tc>
+          <w:tcPr>
+            <w:tcW w:w="0" w:type="auto"/>
+            <w:vAlign w:val="center"/>
+            <w:hideMark/>
+          </w:tcPr>
+          <w:p>
+            <w:pPr>
+              <w:spacing w:after="0" w:line="240" w:lineRule="auto"/>
+              <w:rPr>
+                <w:rFonts w:ascii="Times New Roman" w:eastAsia="Times New Roman" w:hAnsi="Times New Roman" w:cs="Times New Roman"/>
+                <w:kern w:val="0"/>
+                <w:lang w:eastAsia="es-MX"/>
+                <w14:ligatures w14:val="none"/>
+              </w:rPr>
+            </w:pPr>
+            <w:r>
+              <w:rPr>
+                <w:rFonts w:ascii="Times New Roman" w:eastAsia="Times New Roman" w:hAnsi="Times New Roman" w:cs="Times New Roman"/>
+                <w:kern w:val="0"/>
+                <w:lang w:eastAsia="es-MX"/>
+                <w14:ligatures w14:val="none"/>
+              </w:rPr>
+              <w:t>edad^2</w:t>
+            </w:r>
+          </w:p>
+        </w:tc>
+        <w:tc>
+          <w:tcPr>
+            <w:tcW w:w="0" w:type="auto"/>
+            <w:vAlign w:val="center"/>
+            <w:hideMark/>
+          </w:tcPr>
+          <w:p>
+            <w:pPr>
+              <w:spacing w:after="0" w:line="240" w:lineRule="auto"/>
+              <w:jc w:val="center"/>
+              <w:rPr>
+                <w:rFonts w:ascii="Times New Roman" w:eastAsia="Times New Roman" w:hAnsi="Times New Roman" w:cs="Times New Roman"/>
+                <w:kern w:val="0"/>
+                <w:lang w:eastAsia="es-MX"/>
+                <w14:ligatures w14:val="none"/>
+              </w:rPr>
+            </w:pPr>
+            <w:r>
+              <w:rPr>
+                <w:rFonts w:ascii="Times New Roman" w:eastAsia="Times New Roman" w:hAnsi="Times New Roman" w:cs="Times New Roman"/>
+                <w:kern w:val="0"/>
+                <w:lang w:eastAsia="es-MX"/>
+                <w14:ligatures w14:val="none"/>
+              </w:rPr>
+              <w:t>-0.001</w:t>
+            </w:r>
+            <w:r>
+              <w:rPr>
+                <w:rFonts w:ascii="Times New Roman" w:eastAsia="Times New Roman" w:hAnsi="Times New Roman" w:cs="Times New Roman"/>
+                <w:kern w:val="0"/>
+                <w:vertAlign w:val="superscript"/>
+                <w:lang w:eastAsia="es-MX"/>
+                <w14:ligatures w14:val="none"/>
+              </w:rPr>
+              <w:t>***</w:t>
+            </w:r>
+          </w:p>
+        </w:tc>
+      </w:tr>
+      <w:tr>
+        <w:trPr>
+          <w:divId w:val="561214588"/>
+          <w:tblCellSpacing w:w="15" w:type="dxa"/>
+          <w:jc w:val="center"/>
+        </w:trPr>
+        <w:tc>
+          <w:tcPr>
+            <w:tcW w:w="0" w:type="auto"/>
+            <w:vAlign w:val="center"/>
+            <w:hideMark/>
+          </w:tcPr>
+          <w:p>
+            <w:pPr>
+              <w:spacing w:after="0" w:line="240" w:lineRule="auto"/>
+              <w:jc w:val="center"/>
+              <w:rPr>
+                <w:rFonts w:ascii="Times New Roman" w:eastAsia="Times New Roman" w:hAnsi="Times New Roman" w:cs="Times New Roman"/>
+                <w:kern w:val="0"/>
+                <w:lang w:eastAsia="es-MX"/>
+                <w14:ligatures w14:val="none"/>
+              </w:rPr>
+            </w:pPr>
+          </w:p>
+        </w:tc>
+        <w:tc>
+          <w:tcPr>
+            <w:tcW w:w="0" w:type="auto"/>
+            <w:vAlign w:val="center"/>
+            <w:hideMark/>
+          </w:tcPr>
+          <w:p>
+            <w:pPr>
+              <w:spacing w:after="0" w:line="240" w:lineRule="auto"/>
+              <w:jc w:val="center"/>
+              <w:rPr>
+                <w:rFonts w:ascii="Times New Roman" w:eastAsia="Times New Roman" w:hAnsi="Times New Roman" w:cs="Times New Roman"/>
+                <w:kern w:val="0"/>
+                <w:lang w:eastAsia="es-MX"/>
+                <w14:ligatures w14:val="none"/>
+              </w:rPr>
+            </w:pPr>
+            <w:r>
+              <w:rPr>
+                <w:rFonts w:ascii="Times New Roman" w:eastAsia="Times New Roman" w:hAnsi="Times New Roman" w:cs="Times New Roman"/>
+                <w:kern w:val="0"/>
+                <w:lang w:eastAsia="es-MX"/>
+                <w14:ligatures w14:val="none"/>
+              </w:rPr>
+              <w:t>(0.000</w:t>
+            </w:r>
+            <w:r>
+              <w:rPr>
+                <w:rFonts w:ascii="Times New Roman" w:eastAsia="Times New Roman" w:hAnsi="Times New Roman" w:cs="Times New Roman"/>
+                <w:kern w:val="0"/>
+                <w:lang w:eastAsia="es-MX"/>
+                <w14:ligatures w14:val="none"/>
+              </w:rPr>
+              <w:t>1</w:t>
+            </w:r>
+            <w:r>
+              <w:rPr>
+                <w:rFonts w:ascii="Times New Roman" w:eastAsia="Times New Roman" w:hAnsi="Times New Roman" w:cs="Times New Roman"/>
+                <w:kern w:val="0"/>
+                <w:lang w:eastAsia="es-MX"/>
+                <w14:ligatures w14:val="none"/>
+              </w:rPr>
+              <w:t>)</w:t>
+            </w:r>
+          </w:p>
+        </w:tc>
+      </w:tr>
+      <w:tr>
+        <w:trPr>
+          <w:divId w:val="561214588"/>
+          <w:tblCellSpacing w:w="15" w:type="dxa"/>
+          <w:jc w:val="center"/>
+        </w:trPr>
+        <w:tc>
+          <w:tcPr>
+            <w:tcW w:w="0" w:type="auto"/>
+            <w:vAlign w:val="center"/>
+            <w:hideMark/>
+          </w:tcPr>
+          <w:p>
+            <w:pPr>
+              <w:spacing w:after="0" w:line="240" w:lineRule="auto"/>
+              <w:jc w:val="center"/>
+              <w:rPr>
+                <w:rFonts w:ascii="Times New Roman" w:eastAsia="Times New Roman" w:hAnsi="Times New Roman" w:cs="Times New Roman"/>
+                <w:kern w:val="0"/>
+                <w:lang w:eastAsia="es-MX"/>
+                <w14:ligatures w14:val="none"/>
+              </w:rPr>
+            </w:pPr>
+          </w:p>
+        </w:tc>
+        <w:tc>
+          <w:tcPr>
+            <w:tcW w:w="0" w:type="auto"/>
+            <w:vAlign w:val="center"/>
+            <w:hideMark/>
+          </w:tcPr>
+          <w:p>
+            <w:pPr>
+              <w:spacing w:after="0" w:line="240" w:lineRule="auto"/>
+              <w:rPr>
+                <w:rFonts w:ascii="Times New Roman" w:eastAsia="Times New Roman" w:hAnsi="Times New Roman" w:cs="Times New Roman"/>
+                <w:kern w:val="0"/>
+                <w:lang w:eastAsia="es-MX"/>
+                <w14:ligatures w14:val="none"/>
+              </w:rPr>
+            </w:pPr>
+          </w:p>
+        </w:tc>
+      </w:tr>
+      <w:tr>
+        <w:trPr>
+          <w:divId w:val="561214588"/>
+          <w:tblCellSpacing w:w="15" w:type="dxa"/>
+          <w:jc w:val="center"/>
+        </w:trPr>
+        <w:tc>
+          <w:tcPr>
+            <w:tcW w:w="0" w:type="auto"/>
+            <w:vAlign w:val="center"/>
+            <w:hideMark/>
+          </w:tcPr>
+          <w:p>
+            <w:pPr>
+              <w:spacing w:after="0" w:line="240" w:lineRule="auto"/>
+              <w:rPr>
+                <w:rFonts w:ascii="Times New Roman" w:eastAsia="Times New Roman" w:hAnsi="Times New Roman" w:cs="Times New Roman"/>
+                <w:kern w:val="0"/>
+                <w:lang w:eastAsia="es-MX"/>
+                <w14:ligatures w14:val="none"/>
+              </w:rPr>
+            </w:pPr>
+            <w:r>
+              <w:rPr>
+                <w:rFonts w:ascii="Times New Roman" w:eastAsia="Times New Roman" w:hAnsi="Times New Roman" w:cs="Times New Roman"/>
+                <w:kern w:val="0"/>
+                <w:lang w:eastAsia="es-MX"/>
+                <w14:ligatures w14:val="none"/>
+              </w:rPr>
+              <w:t>Constante</w:t>
+            </w:r>
+          </w:p>
+        </w:tc>
+        <w:tc>
+          <w:tcPr>
+            <w:tcW w:w="0" w:type="auto"/>
+            <w:vAlign w:val="center"/>
+            <w:hideMark/>
+          </w:tcPr>
+          <w:p>
+            <w:pPr>
+              <w:spacing w:after="0" w:line="240" w:lineRule="auto"/>
+              <w:jc w:val="center"/>
+              <w:rPr>
+                <w:rFonts w:ascii="Times New Roman" w:eastAsia="Times New Roman" w:hAnsi="Times New Roman" w:cs="Times New Roman"/>
+                <w:kern w:val="0"/>
+                <w:lang w:eastAsia="es-MX"/>
+                <w14:ligatures w14:val="none"/>
+              </w:rPr>
+            </w:pPr>
+            <w:r>
+              <w:rPr>
+                <w:rFonts w:ascii="Times New Roman" w:eastAsia="Times New Roman" w:hAnsi="Times New Roman" w:cs="Times New Roman"/>
+                <w:kern w:val="0"/>
+                <w:lang w:eastAsia="es-MX"/>
+                <w14:ligatures w14:val="none"/>
+              </w:rPr>
+              <w:t>12.289</w:t>
+            </w:r>
+            <w:r>
+              <w:rPr>
+                <w:rFonts w:ascii="Times New Roman" w:eastAsia="Times New Roman" w:hAnsi="Times New Roman" w:cs="Times New Roman"/>
+                <w:kern w:val="0"/>
+                <w:vertAlign w:val="superscript"/>
+                <w:lang w:eastAsia="es-MX"/>
+                <w14:ligatures w14:val="none"/>
+              </w:rPr>
+              <w:t>***</w:t>
+            </w:r>
+          </w:p>
+        </w:tc>
+      </w:tr>
+      <w:tr>
+        <w:trPr>
+          <w:divId w:val="561214588"/>
+          <w:tblCellSpacing w:w="15" w:type="dxa"/>
+          <w:jc w:val="center"/>
+        </w:trPr>
+        <w:tc>
+          <w:tcPr>
+            <w:tcW w:w="0" w:type="auto"/>
+            <w:vAlign w:val="center"/>
+            <w:hideMark/>
+          </w:tcPr>
+          <w:p>
+            <w:pPr>
+              <w:spacing w:after="0" w:line="240" w:lineRule="auto"/>
+              <w:jc w:val="center"/>
+              <w:rPr>
+                <w:rFonts w:ascii="Times New Roman" w:eastAsia="Times New Roman" w:hAnsi="Times New Roman" w:cs="Times New Roman"/>
+                <w:kern w:val="0"/>
+                <w:lang w:eastAsia="es-MX"/>
+                <w14:ligatures w14:val="none"/>
+              </w:rPr>
+            </w:pPr>
+          </w:p>
+        </w:tc>
+        <w:tc>
+          <w:tcPr>
+            <w:tcW w:w="0" w:type="auto"/>
+            <w:vAlign w:val="center"/>
+            <w:hideMark/>
+          </w:tcPr>
+          <w:p>
+            <w:pPr>
+              <w:spacing w:after="0" w:line="240" w:lineRule="auto"/>
+              <w:jc w:val="center"/>
+              <w:rPr>
+                <w:rFonts w:ascii="Times New Roman" w:eastAsia="Times New Roman" w:hAnsi="Times New Roman" w:cs="Times New Roman"/>
+                <w:kern w:val="0"/>
+                <w:lang w:eastAsia="es-MX"/>
+                <w14:ligatures w14:val="none"/>
+              </w:rPr>
+            </w:pPr>
+            <w:r>
+              <w:rPr>
+                <w:rFonts w:ascii="Times New Roman" w:eastAsia="Times New Roman" w:hAnsi="Times New Roman" w:cs="Times New Roman"/>
+                <w:kern w:val="0"/>
+                <w:lang w:eastAsia="es-MX"/>
+                <w14:ligatures w14:val="none"/>
+              </w:rPr>
+              <w:t>(0.07</w:t>
+            </w:r>
+            <w:r>
+              <w:rPr>
+                <w:rFonts w:ascii="Times New Roman" w:eastAsia="Times New Roman" w:hAnsi="Times New Roman" w:cs="Times New Roman"/>
+                <w:kern w:val="0"/>
+                <w:lang w:eastAsia="es-MX"/>
+                <w14:ligatures w14:val="none"/>
+              </w:rPr>
+              <w:t>9</w:t>
+            </w:r>
+            <w:r>
+              <w:rPr>
+                <w:rFonts w:ascii="Times New Roman" w:eastAsia="Times New Roman" w:hAnsi="Times New Roman" w:cs="Times New Roman"/>
+                <w:kern w:val="0"/>
+                <w:lang w:eastAsia="es-MX"/>
+                <w14:ligatures w14:val="none"/>
+              </w:rPr>
+              <w:t>)</w:t>
+            </w:r>
+          </w:p>
+        </w:tc>
+      </w:tr>
+      <w:tr>
+        <w:trPr>
+          <w:divId w:val="561214588"/>
+          <w:tblCellSpacing w:w="15" w:type="dxa"/>
+          <w:jc w:val="center"/>
+        </w:trPr>
+        <w:tc>
+          <w:tcPr>
+            <w:tcW w:w="0" w:type="auto"/>
+            <w:vAlign w:val="center"/>
+            <w:hideMark/>
+          </w:tcPr>
+          <w:p>
+            <w:pPr>
+              <w:spacing w:after="0" w:line="240" w:lineRule="auto"/>
+              <w:jc w:val="center"/>
+              <w:rPr>
+                <w:rFonts w:ascii="Times New Roman" w:eastAsia="Times New Roman" w:hAnsi="Times New Roman" w:cs="Times New Roman"/>
+                <w:kern w:val="0"/>
+                <w:lang w:eastAsia="es-MX"/>
+                <w14:ligatures w14:val="none"/>
+              </w:rPr>
+            </w:pPr>
+          </w:p>
+        </w:tc>
+        <w:tc>
+          <w:tcPr>
+            <w:tcW w:w="0" w:type="auto"/>
+            <w:vAlign w:val="center"/>
+            <w:hideMark/>
+          </w:tcPr>
+          <w:p>
+            <w:pPr>
+              <w:spacing w:after="0" w:line="240" w:lineRule="auto"/>
+              <w:rPr>
+                <w:rFonts w:ascii="Times New Roman" w:eastAsia="Times New Roman" w:hAnsi="Times New Roman" w:cs="Times New Roman"/>
+                <w:kern w:val="0"/>
+                <w:lang w:eastAsia="es-MX"/>
+                <w14:ligatures w14:val="none"/>
+              </w:rPr>
+            </w:pPr>
+          </w:p>
+        </w:tc>
+      </w:tr>
+      <w:tr>
+        <w:trPr>
+          <w:divId w:val="561214588"/>
+          <w:tblCellSpacing w:w="15" w:type="dxa"/>
+          <w:jc w:val="center"/>
+        </w:trPr>
+        <w:tc>
+          <w:tcPr>
+            <w:tcW w:w="0" w:type="auto"/>
+            <w:gridSpan w:val="2"/>
+            <w:tcBorders>
+              <w:bottom w:val="single" w:sz="6" w:space="0" w:color="000000"/>
+            </w:tcBorders>
+            <w:vAlign w:val="center"/>
+            <w:hideMark/>
+          </w:tcPr>
+          <w:p>
+            <w:pPr>
+              <w:spacing w:after="0" w:line="240" w:lineRule="auto"/>
+              <w:jc w:val="center"/>
+              <w:rPr>
+                <w:rFonts w:ascii="Times New Roman" w:eastAsia="Times New Roman" w:hAnsi="Times New Roman" w:cs="Times New Roman"/>
+                <w:kern w:val="0"/>
+                <w:lang w:eastAsia="es-MX"/>
+                <w14:ligatures w14:val="none"/>
+              </w:rPr>
+            </w:pPr>
+          </w:p>
+        </w:tc>
+      </w:tr>
+      <w:tr>
+        <w:trPr>
+          <w:divId w:val="561214588"/>
+          <w:tblCellSpacing w:w="15" w:type="dxa"/>
+          <w:jc w:val="center"/>
+        </w:trPr>
+        <w:tc>
+          <w:tcPr>
+            <w:tcW w:w="0" w:type="auto"/>
+            <w:vAlign w:val="center"/>
+            <w:hideMark/>
+          </w:tcPr>
+          <w:p>
+            <w:pPr>
+              <w:spacing w:after="0" w:line="240" w:lineRule="auto"/>
+              <w:rPr>
+                <w:rFonts w:ascii="Times New Roman" w:eastAsia="Times New Roman" w:hAnsi="Times New Roman" w:cs="Times New Roman"/>
+                <w:kern w:val="0"/>
+                <w:lang w:eastAsia="es-MX"/>
+                <w14:ligatures w14:val="none"/>
+              </w:rPr>
+            </w:pPr>
+            <w:r>
+              <w:rPr>
+                <w:rFonts w:ascii="Times New Roman" w:eastAsia="Times New Roman" w:hAnsi="Times New Roman" w:cs="Times New Roman"/>
+                <w:kern w:val="0"/>
+                <w:lang w:eastAsia="es-MX"/>
+                <w14:ligatures w14:val="none"/>
+              </w:rPr>
+              <w:t>Observaciones</w:t>
+            </w:r>
+          </w:p>
+        </w:tc>
+        <w:tc>
+          <w:tcPr>
+            <w:tcW w:w="0" w:type="auto"/>
+            <w:vAlign w:val="center"/>
+            <w:hideMark/>
+          </w:tcPr>
+          <w:p>
+            <w:pPr>
+              <w:spacing w:after="0" w:line="240" w:lineRule="auto"/>
+              <w:jc w:val="center"/>
+              <w:rPr>
+                <w:rFonts w:ascii="Times New Roman" w:eastAsia="Times New Roman" w:hAnsi="Times New Roman" w:cs="Times New Roman"/>
+                <w:kern w:val="0"/>
+                <w:lang w:eastAsia="es-MX"/>
+                <w14:ligatures w14:val="none"/>
+              </w:rPr>
+            </w:pPr>
+            <w:r>
+              <w:rPr>
+                <w:rFonts w:ascii="Times New Roman" w:eastAsia="Times New Roman" w:hAnsi="Times New Roman" w:cs="Times New Roman"/>
+                <w:kern w:val="0"/>
+                <w:lang w:eastAsia="es-MX"/>
+                <w14:ligatures w14:val="none"/>
+              </w:rPr>
+              <w:t>9,892</w:t>
+            </w:r>
+          </w:p>
+        </w:tc>
+      </w:tr>
+      <w:tr>
+        <w:trPr>
+          <w:divId w:val="561214588"/>
+          <w:tblCellSpacing w:w="15" w:type="dxa"/>
+          <w:jc w:val="center"/>
+        </w:trPr>
+        <w:tc>
+          <w:tcPr>
+            <w:tcW w:w="0" w:type="auto"/>
+            <w:vAlign w:val="center"/>
+            <w:hideMark/>
+          </w:tcPr>
+          <w:p>
+            <w:pPr>
+              <w:spacing w:after="0" w:line="240" w:lineRule="auto"/>
+              <w:rPr>
+                <w:rFonts w:ascii="Times New Roman" w:eastAsia="Times New Roman" w:hAnsi="Times New Roman" w:cs="Times New Roman"/>
+                <w:kern w:val="0"/>
+                <w:lang w:eastAsia="es-MX"/>
+                <w14:ligatures w14:val="none"/>
+              </w:rPr>
+            </w:pPr>
+            <w:r>
+              <w:rPr>
+                <w:rFonts w:ascii="Times New Roman" w:eastAsia="Times New Roman" w:hAnsi="Times New Roman" w:cs="Times New Roman"/>
+                <w:kern w:val="0"/>
+                <w:lang w:eastAsia="es-MX"/>
+                <w14:ligatures w14:val="none"/>
+              </w:rPr>
+              <w:t>R</w:t>
+            </w:r>
+            <w:r>
+              <w:rPr>
+                <w:rFonts w:ascii="Times New Roman" w:eastAsia="Times New Roman" w:hAnsi="Times New Roman" w:cs="Times New Roman"/>
+                <w:kern w:val="0"/>
+                <w:vertAlign w:val="superscript"/>
+                <w:lang w:eastAsia="es-MX"/>
+                <w14:ligatures w14:val="none"/>
+              </w:rPr>
+              <w:t>2</w:t>
+            </w:r>
+          </w:p>
+        </w:tc>
+        <w:tc>
+          <w:tcPr>
+            <w:tcW w:w="0" w:type="auto"/>
+            <w:vAlign w:val="center"/>
+            <w:hideMark/>
+          </w:tcPr>
+          <w:p>
+            <w:pPr>
+              <w:spacing w:after="0" w:line="240" w:lineRule="auto"/>
+              <w:jc w:val="center"/>
+              <w:rPr>
+                <w:rFonts w:ascii="Times New Roman" w:eastAsia="Times New Roman" w:hAnsi="Times New Roman" w:cs="Times New Roman"/>
+                <w:kern w:val="0"/>
+                <w:lang w:eastAsia="es-MX"/>
+                <w14:ligatures w14:val="none"/>
+              </w:rPr>
+            </w:pPr>
+            <w:r>
+              <w:rPr>
+                <w:rFonts w:ascii="Times New Roman" w:eastAsia="Times New Roman" w:hAnsi="Times New Roman" w:cs="Times New Roman"/>
+                <w:kern w:val="0"/>
+                <w:lang w:eastAsia="es-MX"/>
+                <w14:ligatures w14:val="none"/>
+              </w:rPr>
+              <w:t>0.058</w:t>
+            </w:r>
+          </w:p>
+        </w:tc>
+      </w:tr>
+      <w:tr>
+        <w:trPr>
+          <w:divId w:val="561214588"/>
+          <w:tblCellSpacing w:w="15" w:type="dxa"/>
+          <w:jc w:val="center"/>
+        </w:trPr>
+        <w:tc>
+          <w:tcPr>
+            <w:tcW w:w="0" w:type="auto"/>
+            <w:gridSpan w:val="2"/>
+            <w:tcBorders>
+              <w:bottom w:val="single" w:sz="6" w:space="0" w:color="000000"/>
+            </w:tcBorders>
+            <w:vAlign w:val="center"/>
+            <w:hideMark/>
+          </w:tcPr>
+          <w:p>
+            <w:pPr>
+              <w:spacing w:after="0" w:line="240" w:lineRule="auto"/>
+              <w:jc w:val="center"/>
+              <w:rPr>
+                <w:rFonts w:ascii="Times New Roman" w:eastAsia="Times New Roman" w:hAnsi="Times New Roman" w:cs="Times New Roman"/>
+                <w:kern w:val="0"/>
+                <w:lang w:eastAsia="es-MX"/>
+                <w14:ligatures w14:val="none"/>
+              </w:rPr>
+            </w:pPr>
+          </w:p>
+        </w:tc>
+      </w:tr>
+      <w:tr>
+        <w:trPr>
+          <w:divId w:val="561214588"/>
+          <w:tblCellSpacing w:w="15" w:type="dxa"/>
+          <w:jc w:val="center"/>
+        </w:trPr>
+        <w:tc>
+          <w:tcPr>
+            <w:tcW w:w="0" w:type="auto"/>
+            <w:vAlign w:val="center"/>
+            <w:hideMark/>
+          </w:tcPr>
+          <w:p>
+            <w:pPr>
+              <w:spacing w:after="0" w:line="240" w:lineRule="auto"/>
+              <w:rPr>
+                <w:rFonts w:ascii="Times New Roman" w:eastAsia="Times New Roman" w:hAnsi="Times New Roman" w:cs="Times New Roman"/>
+                <w:kern w:val="0"/>
+                <w:lang w:eastAsia="es-MX"/>
+                <w14:ligatures w14:val="none"/>
+              </w:rPr>
+            </w:pPr>
+            <w:r>
+              <w:rPr>
+                <w:rFonts w:ascii="Times New Roman" w:eastAsia="Times New Roman" w:hAnsi="Times New Roman" w:cs="Times New Roman"/>
+                <w:i/>
+                <w:iCs/>
+                <w:kern w:val="0"/>
+                <w:lang w:eastAsia="es-MX"/>
+                <w14:ligatures w14:val="none"/>
+              </w:rPr>
+              <w:t>Nota:</w:t>
+            </w:r>
+          </w:p>
+        </w:tc>
+        <w:tc>
+          <w:tcPr>
+            <w:tcW w:w="0" w:type="auto"/>
+            <w:vAlign w:val="center"/>
+            <w:hideMark/>
+          </w:tcPr>
+          <w:p>
+            <w:pPr>
+              <w:spacing w:after="0" w:line="240" w:lineRule="auto"/>
+              <w:jc w:val="right"/>
+              <w:rPr>
+                <w:rFonts w:ascii="Times New Roman" w:eastAsia="Times New Roman" w:hAnsi="Times New Roman" w:cs="Times New Roman"/>
+                <w:kern w:val="0"/>
+                <w:lang w:eastAsia="es-MX"/>
+                <w14:ligatures w14:val="none"/>
+              </w:rPr>
+            </w:pPr>
+            <w:r>
+              <w:rPr>
+                <w:rFonts w:ascii="Times New Roman" w:eastAsia="Times New Roman" w:hAnsi="Times New Roman" w:cs="Times New Roman"/>
+                <w:kern w:val="0"/>
+                <w:vertAlign w:val="superscript"/>
+                <w:lang w:eastAsia="es-MX"/>
+                <w14:ligatures w14:val="none"/>
+              </w:rPr>
+              <w:t>*</w:t>
+            </w:r>
+            <w:r>
+              <w:rPr>
+                <w:rFonts w:ascii="Times New Roman" w:eastAsia="Times New Roman" w:hAnsi="Times New Roman" w:cs="Times New Roman"/>
+                <w:kern w:val="0"/>
+                <w:lang w:eastAsia="es-MX"/>
+                <w14:ligatures w14:val="none"/>
+              </w:rPr>
+              <w:t>p&lt;0.1; </w:t>
+            </w:r>
+            <w:r>
+              <w:rPr>
+                <w:rFonts w:ascii="Times New Roman" w:eastAsia="Times New Roman" w:hAnsi="Times New Roman" w:cs="Times New Roman"/>
+                <w:kern w:val="0"/>
+                <w:vertAlign w:val="superscript"/>
+                <w:lang w:eastAsia="es-MX"/>
+                <w14:ligatures w14:val="none"/>
+              </w:rPr>
+              <w:t>**</w:t>
+            </w:r>
+            <w:r>
+              <w:rPr>
+                <w:rFonts w:ascii="Times New Roman" w:eastAsia="Times New Roman" w:hAnsi="Times New Roman" w:cs="Times New Roman"/>
+                <w:kern w:val="0"/>
+                <w:lang w:eastAsia="es-MX"/>
+                <w14:ligatures w14:val="none"/>
+              </w:rPr>
+              <w:t>p&lt;0.05; </w:t>
+            </w:r>
+            <w:r>
+              <w:rPr>
+                <w:rFonts w:ascii="Times New Roman" w:eastAsia="Times New Roman" w:hAnsi="Times New Roman" w:cs="Times New Roman"/>
+                <w:kern w:val="0"/>
+                <w:vertAlign w:val="superscript"/>
+                <w:lang w:eastAsia="es-MX"/>
+                <w14:ligatures w14:val="none"/>
+              </w:rPr>
+              <w:t>***</w:t>
+            </w:r>
+            <w:r>
+              <w:rPr>
+                <w:rFonts w:ascii="Times New Roman" w:eastAsia="Times New Roman" w:hAnsi="Times New Roman" w:cs="Times New Roman"/>
+                <w:kern w:val="0"/>
+                <w:lang w:eastAsia="es-MX"/>
+                <w14:ligatures w14:val="none"/>
+              </w:rPr>
+              <w:t>p&lt;0.01</w:t>
+            </w:r>
+          </w:p>
+        </w:tc>
+      </w:tr>
+    </w:tbl>
+    <w:p>
+      <w:pPr>
+        <w:spacing w:before="240"/>
         <w:jc w:val="both"/>
+        <w:rPr>
+          <w:rFonts w:ascii="Times New Roman" w:hAnsi="Times New Roman" w:cs="Times New Roman"/>
+          <w:sz w:val="28"/>
+          <w:szCs w:val="28"/>
+        </w:rPr>
+      </w:pPr>
+    </w:p>
+    <w:p>
+      <w:pPr>
+        <w:spacing w:before="240"/>
+        <w:jc w:val="both"/>
+        <w:rPr>
+          <w:rFonts w:ascii="Times New Roman" w:hAnsi="Times New Roman" w:cs="Times New Roman"/>
+          <w:sz w:val="28"/>
+          <w:szCs w:val="28"/>
+        </w:rPr>
+      </w:pPr>
+    </w:p>
+    <w:p>
+      <w:pPr>
+        <w:spacing w:before="240"/>
+        <w:jc w:val="both"/>
+        <w:rPr>
+          <w:rFonts w:ascii="Times New Roman" w:hAnsi="Times New Roman" w:cs="Times New Roman"/>
+          <w:sz w:val="28"/>
+          <w:szCs w:val="28"/>
+        </w:rPr>
+      </w:pPr>
+    </w:p>
+    <w:p>
+      <w:pPr>
+        <w:spacing w:before="240"/>
+        <w:jc w:val="both"/>
+        <w:rPr>
+          <w:rFonts w:ascii="Times New Roman" w:hAnsi="Times New Roman" w:cs="Times New Roman"/>
+          <w:sz w:val="28"/>
+          <w:szCs w:val="28"/>
+        </w:rPr>
+      </w:pPr>
+    </w:p>
+    <w:p>
+      <w:pPr>
+        <w:spacing w:before="240"/>
+        <w:jc w:val="both"/>
+        <w:rPr>
+          <w:rFonts w:ascii="Times New Roman" w:hAnsi="Times New Roman" w:cs="Times New Roman"/>
+          <w:sz w:val="28"/>
+          <w:szCs w:val="28"/>
+        </w:rPr>
+      </w:pPr>
+    </w:p>
+    <w:p>
+      <w:pPr>
+        <w:spacing w:before="240"/>
+        <w:jc w:val="both"/>
+        <w:rPr>
+          <w:rFonts w:ascii="Times New Roman" w:hAnsi="Times New Roman" w:cs="Times New Roman"/>
+          <w:sz w:val="28"/>
+          <w:szCs w:val="28"/>
+        </w:rPr>
+      </w:pPr>
+    </w:p>
+    <w:p>
+      <w:pPr>
+        <w:spacing w:before="240"/>
+        <w:jc w:val="both"/>
+        <w:rPr>
+          <w:rFonts w:ascii="Times New Roman" w:hAnsi="Times New Roman" w:cs="Times New Roman"/>
+          <w:sz w:val="28"/>
+          <w:szCs w:val="28"/>
+        </w:rPr>
+      </w:pPr>
+    </w:p>
+    <w:p>
+      <w:pPr>
+        <w:spacing w:before="240"/>
+        <w:jc w:val="both"/>
+        <w:rPr>
+          <w:rFonts w:ascii="Times New Roman" w:hAnsi="Times New Roman" w:cs="Times New Roman"/>
+          <w:sz w:val="28"/>
+          <w:szCs w:val="28"/>
+        </w:rPr>
+      </w:pPr>
+    </w:p>
+    <w:p>
+      <w:pPr>
+        <w:spacing w:before="240"/>
+        <w:jc w:val="center"/>
+        <w:rPr>
+          <w:rFonts w:ascii="Times New Roman" w:hAnsi="Times New Roman" w:cs="Times New Roman"/>
+        </w:rPr>
+      </w:pPr>
+      <w:r>
+        <w:rPr>
+          <w:rFonts w:ascii="Times New Roman" w:hAnsi="Times New Roman" w:cs="Times New Roman"/>
+        </w:rPr>
+        <w:lastRenderedPageBreak/>
+        <w:t>Gráfico 4: Intervalos de confianza del salario predicho según edad</w:t>
+      </w:r>
+    </w:p>
+    <w:p>
+      <w:pPr>
+        <w:spacing w:before="240"/>
+        <w:jc w:val="center"/>
         <w:rPr>
           <w:rFonts w:ascii="Times New Roman" w:hAnsi="Times New Roman" w:cs="Times New Roman"/>
           <w:b/>
@@ -4377,10 +5959,280 @@
           <w:rFonts w:ascii="Times New Roman" w:hAnsi="Times New Roman" w:cs="Times New Roman"/>
           <w:b/>
           <w:bCs/>
+          <w:noProof/>
           <w:sz w:val="28"/>
           <w:szCs w:val="28"/>
         </w:rPr>
-        <w:lastRenderedPageBreak/>
+        <w:drawing>
+          <wp:inline distT="0" distB="0" distL="0" distR="0" wp14:anchorId="4E3F0F59" wp14:editId="250984CD">
+            <wp:extent cx="4575836" cy="3598333"/>
+            <wp:effectExtent l="0" t="0" r="0" b="0"/>
+            <wp:docPr id="1969281106" name="Imagen 1"/>
+            <wp:cNvGraphicFramePr>
+              <a:graphicFrameLocks xmlns:a="http://schemas.openxmlformats.org/drawingml/2006/main" noChangeAspect="1"/>
+            </wp:cNvGraphicFramePr>
+            <a:graphic xmlns:a="http://schemas.openxmlformats.org/drawingml/2006/main">
+              <a:graphicData uri="http://schemas.openxmlformats.org/drawingml/2006/picture">
+                <pic:pic xmlns:pic="http://schemas.openxmlformats.org/drawingml/2006/picture">
+                  <pic:nvPicPr>
+                    <pic:cNvPr id="1969281106" name="Imagen 1969281106"/>
+                    <pic:cNvPicPr/>
+                  </pic:nvPicPr>
+                  <pic:blipFill>
+                    <a:blip r:embed="rId8" cstate="print">
+                      <a:extLst>
+                        <a:ext uri="{28A0092B-C50C-407E-A947-70E740481C1C}">
+                          <a14:useLocalDpi xmlns:a14="http://schemas.microsoft.com/office/drawing/2010/main" val="0"/>
+                        </a:ext>
+                      </a:extLst>
+                    </a:blip>
+                    <a:stretch>
+                      <a:fillRect/>
+                    </a:stretch>
+                  </pic:blipFill>
+                  <pic:spPr>
+                    <a:xfrm>
+                      <a:off x="0" y="0"/>
+                      <a:ext cx="4685622" cy="3684666"/>
+                    </a:xfrm>
+                    <a:prstGeom prst="rect">
+                      <a:avLst/>
+                    </a:prstGeom>
+                  </pic:spPr>
+                </pic:pic>
+              </a:graphicData>
+            </a:graphic>
+          </wp:inline>
+        </w:drawing>
+      </w:r>
+    </w:p>
+    <w:p>
+      <w:pPr>
+        <w:spacing w:before="240"/>
+        <w:jc w:val="center"/>
+        <w:rPr>
+          <w:rFonts w:ascii="Times New Roman" w:hAnsi="Times New Roman" w:cs="Times New Roman"/>
+        </w:rPr>
+      </w:pPr>
+      <w:r>
+        <w:rPr>
+          <w:rFonts w:ascii="Times New Roman" w:hAnsi="Times New Roman" w:cs="Times New Roman"/>
+        </w:rPr>
+        <w:t>Gráfico 3: Salario predicho según edad</w:t>
+      </w:r>
+    </w:p>
+    <w:p>
+      <w:pPr>
+        <w:spacing w:before="240"/>
+        <w:jc w:val="center"/>
+        <w:rPr>
+          <w:rFonts w:ascii="Times New Roman" w:hAnsi="Times New Roman" w:cs="Times New Roman"/>
+          <w:b/>
+          <w:bCs/>
+          <w:sz w:val="28"/>
+          <w:szCs w:val="28"/>
+        </w:rPr>
+      </w:pPr>
+      <w:r>
+        <w:rPr>
+          <w:rFonts w:ascii="Times New Roman" w:hAnsi="Times New Roman" w:cs="Times New Roman"/>
+          <w:b/>
+          <w:bCs/>
+          <w:noProof/>
+          <w:sz w:val="28"/>
+          <w:szCs w:val="28"/>
+        </w:rPr>
+        <w:drawing>
+          <wp:inline distT="0" distB="0" distL="0" distR="0" wp14:anchorId="3179BBD9" wp14:editId="5279EAED">
+            <wp:extent cx="4554304" cy="3581400"/>
+            <wp:effectExtent l="0" t="0" r="5080" b="0"/>
+            <wp:docPr id="188070693" name="Imagen 2"/>
+            <wp:cNvGraphicFramePr>
+              <a:graphicFrameLocks xmlns:a="http://schemas.openxmlformats.org/drawingml/2006/main" noChangeAspect="1"/>
+            </wp:cNvGraphicFramePr>
+            <a:graphic xmlns:a="http://schemas.openxmlformats.org/drawingml/2006/main">
+              <a:graphicData uri="http://schemas.openxmlformats.org/drawingml/2006/picture">
+                <pic:pic xmlns:pic="http://schemas.openxmlformats.org/drawingml/2006/picture">
+                  <pic:nvPicPr>
+                    <pic:cNvPr id="188070693" name="Imagen 188070693"/>
+                    <pic:cNvPicPr/>
+                  </pic:nvPicPr>
+                  <pic:blipFill>
+                    <a:blip r:embed="rId9" cstate="print">
+                      <a:extLst>
+                        <a:ext uri="{28A0092B-C50C-407E-A947-70E740481C1C}">
+                          <a14:useLocalDpi xmlns:a14="http://schemas.microsoft.com/office/drawing/2010/main" val="0"/>
+                        </a:ext>
+                      </a:extLst>
+                    </a:blip>
+                    <a:stretch>
+                      <a:fillRect/>
+                    </a:stretch>
+                  </pic:blipFill>
+                  <pic:spPr>
+                    <a:xfrm>
+                      <a:off x="0" y="0"/>
+                      <a:ext cx="4586796" cy="3606951"/>
+                    </a:xfrm>
+                    <a:prstGeom prst="rect">
+                      <a:avLst/>
+                    </a:prstGeom>
+                  </pic:spPr>
+                </pic:pic>
+              </a:graphicData>
+            </a:graphic>
+          </wp:inline>
+        </w:drawing>
+      </w:r>
+    </w:p>
+    <w:p>
+      <w:pPr>
+        <w:spacing w:before="240"/>
+        <w:jc w:val="center"/>
+        <w:rPr>
+          <w:rFonts w:ascii="Times New Roman" w:hAnsi="Times New Roman" w:cs="Times New Roman"/>
+          <w:b/>
+          <w:bCs/>
+          <w:sz w:val="28"/>
+          <w:szCs w:val="28"/>
+        </w:rPr>
+      </w:pPr>
+    </w:p>
+    <w:p>
+      <w:pPr>
+        <w:spacing w:before="240"/>
+        <w:jc w:val="center"/>
+        <w:rPr>
+          <w:rFonts w:ascii="Times New Roman" w:hAnsi="Times New Roman" w:cs="Times New Roman"/>
+          <w:b/>
+          <w:bCs/>
+          <w:sz w:val="28"/>
+          <w:szCs w:val="28"/>
+        </w:rPr>
+      </w:pPr>
+    </w:p>
+    <w:p>
+      <w:pPr>
+        <w:spacing w:before="240"/>
+        <w:jc w:val="center"/>
+        <w:rPr>
+          <w:rFonts w:ascii="Times New Roman" w:hAnsi="Times New Roman" w:cs="Times New Roman"/>
+          <w:b/>
+          <w:bCs/>
+          <w:sz w:val="28"/>
+          <w:szCs w:val="28"/>
+        </w:rPr>
+      </w:pPr>
+    </w:p>
+    <w:p>
+      <w:pPr>
+        <w:spacing w:before="240"/>
+        <w:jc w:val="center"/>
+        <w:rPr>
+          <w:rFonts w:ascii="Times New Roman" w:hAnsi="Times New Roman" w:cs="Times New Roman"/>
+        </w:rPr>
+      </w:pPr>
+      <w:r>
+        <w:rPr>
+          <w:rFonts w:ascii="Times New Roman" w:hAnsi="Times New Roman" w:cs="Times New Roman"/>
+        </w:rPr>
+        <w:t xml:space="preserve">Gráfico 4: Distribución de los valores estimados por </w:t>
+      </w:r>
+      <w:proofErr w:type="spellStart"/>
+      <w:r>
+        <w:rPr>
+          <w:rFonts w:ascii="Times New Roman" w:hAnsi="Times New Roman" w:cs="Times New Roman"/>
+          <w:i/>
+          <w:iCs/>
+        </w:rPr>
+        <w:t>bootstrap</w:t>
+      </w:r>
+      <w:proofErr w:type="spellEnd"/>
+    </w:p>
+    <w:p>
+      <w:pPr>
+        <w:spacing w:before="240"/>
+        <w:jc w:val="center"/>
+        <w:rPr>
+          <w:rFonts w:ascii="Times New Roman" w:hAnsi="Times New Roman" w:cs="Times New Roman"/>
+          <w:b/>
+          <w:bCs/>
+          <w:sz w:val="28"/>
+          <w:szCs w:val="28"/>
+        </w:rPr>
+      </w:pPr>
+      <w:r>
+        <w:rPr>
+          <w:rFonts w:ascii="Times New Roman" w:hAnsi="Times New Roman" w:cs="Times New Roman"/>
+          <w:b/>
+          <w:bCs/>
+          <w:noProof/>
+          <w:sz w:val="28"/>
+          <w:szCs w:val="28"/>
+        </w:rPr>
+        <w:drawing>
+          <wp:inline distT="0" distB="0" distL="0" distR="0" wp14:anchorId="00B47023" wp14:editId="00911B43">
+            <wp:extent cx="5612130" cy="4209415"/>
+            <wp:effectExtent l="0" t="0" r="1270" b="0"/>
+            <wp:docPr id="766276526" name="Imagen 3"/>
+            <wp:cNvGraphicFramePr>
+              <a:graphicFrameLocks xmlns:a="http://schemas.openxmlformats.org/drawingml/2006/main" noChangeAspect="1"/>
+            </wp:cNvGraphicFramePr>
+            <a:graphic xmlns:a="http://schemas.openxmlformats.org/drawingml/2006/main">
+              <a:graphicData uri="http://schemas.openxmlformats.org/drawingml/2006/picture">
+                <pic:pic xmlns:pic="http://schemas.openxmlformats.org/drawingml/2006/picture">
+                  <pic:nvPicPr>
+                    <pic:cNvPr id="766276526" name="Imagen 766276526"/>
+                    <pic:cNvPicPr/>
+                  </pic:nvPicPr>
+                  <pic:blipFill>
+                    <a:blip r:embed="rId10">
+                      <a:extLst>
+                        <a:ext uri="{28A0092B-C50C-407E-A947-70E740481C1C}">
+                          <a14:useLocalDpi xmlns:a14="http://schemas.microsoft.com/office/drawing/2010/main" val="0"/>
+                        </a:ext>
+                      </a:extLst>
+                    </a:blip>
+                    <a:stretch>
+                      <a:fillRect/>
+                    </a:stretch>
+                  </pic:blipFill>
+                  <pic:spPr>
+                    <a:xfrm>
+                      <a:off x="0" y="0"/>
+                      <a:ext cx="5612130" cy="4209415"/>
+                    </a:xfrm>
+                    <a:prstGeom prst="rect">
+                      <a:avLst/>
+                    </a:prstGeom>
+                  </pic:spPr>
+                </pic:pic>
+              </a:graphicData>
+            </a:graphic>
+          </wp:inline>
+        </w:drawing>
+      </w:r>
+    </w:p>
+    <w:p>
+      <w:pPr>
+        <w:spacing w:before="240"/>
+        <w:jc w:val="both"/>
+        <w:rPr>
+          <w:rFonts w:ascii="Times New Roman" w:hAnsi="Times New Roman" w:cs="Times New Roman"/>
+          <w:b/>
+          <w:bCs/>
+          <w:sz w:val="28"/>
+          <w:szCs w:val="28"/>
+        </w:rPr>
+      </w:pPr>
+      <w:r>
+        <w:rPr>
+          <w:rFonts w:ascii="Times New Roman" w:hAnsi="Times New Roman" w:cs="Times New Roman"/>
+          <w:b/>
+          <w:bCs/>
+          <w:sz w:val="28"/>
+          <w:szCs w:val="28"/>
+        </w:rPr>
         <w:t>Referencias</w:t>
       </w:r>
     </w:p>
@@ -4548,6 +6400,56 @@
     </w:sectPr>
   </w:body>
 </w:document>
+</file>
+
+<file path=word/endnotes.xml><?xml version="1.0" encoding="utf-8"?>
+<w:endnotes xmlns:wpc="http://schemas.microsoft.com/office/word/2010/wordprocessingCanvas" xmlns:cx="http://schemas.microsoft.com/office/drawing/2014/chartex" xmlns:cx1="http://schemas.microsoft.com/office/drawing/2015/9/8/chartex" xmlns:cx2="http://schemas.microsoft.com/office/drawing/2015/10/21/chartex" xmlns:cx3="http://schemas.microsoft.com/office/drawing/2016/5/9/chartex" xmlns:cx4="http://schemas.microsoft.com/office/drawing/2016/5/10/chartex" xmlns:cx5="http://schemas.microsoft.com/office/drawing/2016/5/11/chartex" xmlns:cx6="http://schemas.microsoft.com/office/drawing/2016/5/12/chartex" xmlns:cx7="http://schemas.microsoft.com/office/drawing/2016/5/13/chartex" xmlns:cx8="http://schemas.microsoft.com/office/drawing/2016/5/14/chartex" xmlns:mc="http://schemas.openxmlformats.org/markup-compatibility/2006" xmlns:aink="http://schemas.microsoft.com/office/drawing/2016/ink" xmlns:am3d="http://schemas.microsoft.com/office/drawing/2017/model3d" xmlns:o="urn:schemas-microsoft-com:office:office" xmlns:oel="http://schemas.microsoft.com/office/2019/extlst" xmlns:r="http://schemas.openxmlformats.org/officeDocument/2006/relationships" xmlns:m="http://schemas.openxmlformats.org/officeDocument/2006/math" xmlns:v="urn:schemas-microsoft-com:vml" xmlns:wp14="http://schemas.microsoft.com/office/word/2010/wordprocessingDrawing" xmlns:wp="http://schemas.openxmlformats.org/drawingml/2006/wordprocessingDrawing" xmlns:w10="urn:schemas-microsoft-com:office:word" xmlns:w="http://schemas.openxmlformats.org/wordprocessingml/2006/main" xmlns:w14="http://schemas.microsoft.com/office/word/2010/wordml" xmlns:w15="http://schemas.microsoft.com/office/word/2012/wordml" xmlns:w16cex="http://schemas.microsoft.com/office/word/2018/wordml/cex" xmlns:w16cid="http://schemas.microsoft.com/office/word/2016/wordml/cid" xmlns:w16="http://schemas.microsoft.com/office/word/2018/wordml" xmlns:w16sdtdh="http://schemas.microsoft.com/office/word/2020/wordml/sdtdatahash" xmlns:w16se="http://schemas.microsoft.com/office/word/2015/wordml/symex" xmlns:wpg="http://schemas.microsoft.com/office/word/2010/wordprocessingGroup" xmlns:wpi="http://schemas.microsoft.com/office/word/2010/wordprocessingInk" xmlns:wne="http://schemas.microsoft.com/office/word/2006/wordml" xmlns:wps="http://schemas.microsoft.com/office/word/2010/wordprocessingShape" mc:Ignorable="w14 w15 w16se w16cid w16 w16cex w16sdtdh wp14">
+  <w:endnote w:type="separator" w:id="-1">
+    <w:p>
+      <w:pPr>
+        <w:spacing w:after="0" w:line="240" w:lineRule="auto"/>
+      </w:pPr>
+      <w:r>
+        <w:separator/>
+      </w:r>
+    </w:p>
+  </w:endnote>
+  <w:endnote w:type="continuationSeparator" w:id="0">
+    <w:p>
+      <w:pPr>
+        <w:spacing w:after="0" w:line="240" w:lineRule="auto"/>
+      </w:pPr>
+      <w:r>
+        <w:continuationSeparator/>
+      </w:r>
+    </w:p>
+  </w:endnote>
+</w:endnotes>
+</file>
+
+<file path=word/footnotes.xml><?xml version="1.0" encoding="utf-8"?>
+<w:footnotes xmlns:wpc="http://schemas.microsoft.com/office/word/2010/wordprocessingCanvas" xmlns:cx="http://schemas.microsoft.com/office/drawing/2014/chartex" xmlns:cx1="http://schemas.microsoft.com/office/drawing/2015/9/8/chartex" xmlns:cx2="http://schemas.microsoft.com/office/drawing/2015/10/21/chartex" xmlns:cx3="http://schemas.microsoft.com/office/drawing/2016/5/9/chartex" xmlns:cx4="http://schemas.microsoft.com/office/drawing/2016/5/10/chartex" xmlns:cx5="http://schemas.microsoft.com/office/drawing/2016/5/11/chartex" xmlns:cx6="http://schemas.microsoft.com/office/drawing/2016/5/12/chartex" xmlns:cx7="http://schemas.microsoft.com/office/drawing/2016/5/13/chartex" xmlns:cx8="http://schemas.microsoft.com/office/drawing/2016/5/14/chartex" xmlns:mc="http://schemas.openxmlformats.org/markup-compatibility/2006" xmlns:aink="http://schemas.microsoft.com/office/drawing/2016/ink" xmlns:am3d="http://schemas.microsoft.com/office/drawing/2017/model3d" xmlns:o="urn:schemas-microsoft-com:office:office" xmlns:oel="http://schemas.microsoft.com/office/2019/extlst" xmlns:r="http://schemas.openxmlformats.org/officeDocument/2006/relationships" xmlns:m="http://schemas.openxmlformats.org/officeDocument/2006/math" xmlns:v="urn:schemas-microsoft-com:vml" xmlns:wp14="http://schemas.microsoft.com/office/word/2010/wordprocessingDrawing" xmlns:wp="http://schemas.openxmlformats.org/drawingml/2006/wordprocessingDrawing" xmlns:w10="urn:schemas-microsoft-com:office:word" xmlns:w="http://schemas.openxmlformats.org/wordprocessingml/2006/main" xmlns:w14="http://schemas.microsoft.com/office/word/2010/wordml" xmlns:w15="http://schemas.microsoft.com/office/word/2012/wordml" xmlns:w16cex="http://schemas.microsoft.com/office/word/2018/wordml/cex" xmlns:w16cid="http://schemas.microsoft.com/office/word/2016/wordml/cid" xmlns:w16="http://schemas.microsoft.com/office/word/2018/wordml" xmlns:w16sdtdh="http://schemas.microsoft.com/office/word/2020/wordml/sdtdatahash" xmlns:w16se="http://schemas.microsoft.com/office/word/2015/wordml/symex" xmlns:wpg="http://schemas.microsoft.com/office/word/2010/wordprocessingGroup" xmlns:wpi="http://schemas.microsoft.com/office/word/2010/wordprocessingInk" xmlns:wne="http://schemas.microsoft.com/office/word/2006/wordml" xmlns:wps="http://schemas.microsoft.com/office/word/2010/wordprocessingShape" mc:Ignorable="w14 w15 w16se w16cid w16 w16cex w16sdtdh wp14">
+  <w:footnote w:type="separator" w:id="-1">
+    <w:p>
+      <w:pPr>
+        <w:spacing w:after="0" w:line="240" w:lineRule="auto"/>
+      </w:pPr>
+      <w:r>
+        <w:separator/>
+      </w:r>
+    </w:p>
+  </w:footnote>
+  <w:footnote w:type="continuationSeparator" w:id="0">
+    <w:p>
+      <w:pPr>
+        <w:spacing w:after="0" w:line="240" w:lineRule="auto"/>
+      </w:pPr>
+      <w:r>
+        <w:continuationSeparator/>
+      </w:r>
+    </w:p>
+  </w:footnote>
+</w:footnotes>
 </file>
 
 <file path=word/numbering.xml><?xml version="1.0" encoding="utf-8"?>
@@ -5534,7 +7436,6 @@
   <w:style w:type="character" w:default="1" w:styleId="Fuentedeprrafopredeter">
     <w:name w:val="Default Paragraph Font"/>
     <w:uiPriority w:val="1"/>
-    <w:semiHidden/>
     <w:unhideWhenUsed/>
   </w:style>
   <w:style w:type="table" w:default="1" w:styleId="Tablanormal">
@@ -5642,6 +7543,50 @@
       <w:i/>
       <w:iCs/>
     </w:rPr>
+  </w:style>
+  <w:style w:type="paragraph" w:styleId="Encabezado">
+    <w:name w:val="header"/>
+    <w:basedOn w:val="Normal"/>
+    <w:link w:val="EncabezadoCar"/>
+    <w:uiPriority w:val="99"/>
+    <w:unhideWhenUsed/>
+    <w:rsid w:val="00E14353"/>
+    <w:pPr>
+      <w:tabs>
+        <w:tab w:val="center" w:pos="4419"/>
+        <w:tab w:val="right" w:pos="8838"/>
+      </w:tabs>
+      <w:spacing w:after="0" w:line="240" w:lineRule="auto"/>
+    </w:pPr>
+  </w:style>
+  <w:style w:type="character" w:customStyle="1" w:styleId="EncabezadoCar">
+    <w:name w:val="Encabezado Car"/>
+    <w:basedOn w:val="Fuentedeprrafopredeter"/>
+    <w:link w:val="Encabezado"/>
+    <w:uiPriority w:val="99"/>
+    <w:rsid w:val="00E14353"/>
+  </w:style>
+  <w:style w:type="paragraph" w:styleId="Piedepgina">
+    <w:name w:val="footer"/>
+    <w:basedOn w:val="Normal"/>
+    <w:link w:val="PiedepginaCar"/>
+    <w:uiPriority w:val="99"/>
+    <w:unhideWhenUsed/>
+    <w:rsid w:val="00E14353"/>
+    <w:pPr>
+      <w:tabs>
+        <w:tab w:val="center" w:pos="4419"/>
+        <w:tab w:val="right" w:pos="8838"/>
+      </w:tabs>
+      <w:spacing w:after="0" w:line="240" w:lineRule="auto"/>
+    </w:pPr>
+  </w:style>
+  <w:style w:type="character" w:customStyle="1" w:styleId="PiedepginaCar">
+    <w:name w:val="Pie de página Car"/>
+    <w:basedOn w:val="Fuentedeprrafopredeter"/>
+    <w:link w:val="Piedepgina"/>
+    <w:uiPriority w:val="99"/>
+    <w:rsid w:val="00E14353"/>
   </w:style>
 </w:styles>
 </file>

</xml_diff>